<commit_message>
feat&fix: cv generator, generate all publications fixed
</commit_message>
<xml_diff>
--- a/services/reports/Allazhar Bekzhan_work_list.docx
+++ b/services/reports/Allazhar Bekzhan_work_list.docx
@@ -501,6 +501,50 @@
           <w:p>
             <w:r>
               <w:t xml:space="preserve">Walter Murch</w:t>
+            </w:r>
+          </w:p>
+        </w:tc>
+      </w:tr>
+      <w:tr>
+        <w:tc>
+          <w:p>
+            <w:r>
+              <w:t xml:space="preserve">10</w:t>
+            </w:r>
+          </w:p>
+        </w:tc>
+        <w:tc>
+          <w:p>
+            <w:r>
+              <w:t xml:space="preserve">Baltimoore</w:t>
+            </w:r>
+          </w:p>
+        </w:tc>
+        <w:tc>
+          <w:p>
+            <w:r>
+              <w:t xml:space="preserve">Печатный</w:t>
+            </w:r>
+          </w:p>
+        </w:tc>
+        <w:tc>
+          <w:p>
+            <w:r>
+              <w:t xml:space="preserve">fdsafadfdafd</w:t>
+            </w:r>
+          </w:p>
+        </w:tc>
+        <w:tc>
+          <w:p>
+            <w:r>
+              <w:t xml:space="preserve">N/A</w:t>
+            </w:r>
+          </w:p>
+        </w:tc>
+        <w:tc>
+          <w:p>
+            <w:r>
+              <w:t xml:space="preserve">N.Tasbolatuly, A.Bekzhan</w:t>
             </w:r>
           </w:p>
         </w:tc>

</xml_diff>

<commit_message>
feat&fix: upd generateSingleUserReport function, and fixed table rendering
</commit_message>
<xml_diff>
--- a/services/reports/Allazhar Bekzhan_work_list.docx
+++ b/services/reports/Allazhar Bekzhan_work_list.docx
@@ -37,13 +37,11 @@
     </w:p>
     <w:p>
       <w:pPr>
-        <w:sectPr>
-          <w:pgSz w:w="11906" w:h="16838" w:orient="portrait"/>
-          <w:pgMar w:top="1440" w:right="1440" w:bottom="1440" w:left="1440" w:header="708" w:footer="708" w:gutter="0"/>
-          <w:pgNumType/>
-          <w:docGrid w:linePitch="360"/>
-        </w:sectPr>
-      </w:pPr>
+        <w:jc w:val="left"/>
+      </w:pPr>
+      <w:r>
+        <w:t xml:space="preserve">Количество публикации сотрудника за весь период: 10</w:t>
+      </w:r>
     </w:p>
     <w:tbl>
       <w:tblPr>
@@ -67,44 +65,15 @@
       </w:tblGrid>
       <w:tr>
         <w:tc>
-          <w:p>
-            <w:r>
-              <w:t xml:space="preserve">№</w:t>
-            </w:r>
-          </w:p>
-        </w:tc>
-        <w:tc>
-          <w:p>
-            <w:r>
-              <w:t xml:space="preserve">Название трудов</w:t>
-            </w:r>
-          </w:p>
-        </w:tc>
-        <w:tc>
-          <w:p>
-            <w:r>
-              <w:t xml:space="preserve">Характер работы</w:t>
-            </w:r>
-          </w:p>
-        </w:tc>
-        <w:tc>
-          <w:p>
-            <w:r>
-              <w:t xml:space="preserve">Выходные данные</w:t>
-            </w:r>
-          </w:p>
-        </w:tc>
-        <w:tc>
-          <w:p>
-            <w:r>
-              <w:t xml:space="preserve">Объем п.л.</w:t>
-            </w:r>
-          </w:p>
-        </w:tc>
-        <w:tc>
-          <w:p>
-            <w:r>
-              <w:t xml:space="preserve">Авторы</w:t>
+          <w:tcPr>
+            <w:gridSpan w:val="6"/>
+          </w:tcPr>
+          <w:p>
+            <w:pPr>
+              <w:jc w:val="center"/>
+            </w:pPr>
+            <w:r>
+              <w:t xml:space="preserve">Статьи в базе данных Scopus/WoS</w:t>
             </w:r>
           </w:p>
         </w:tc>
@@ -120,6 +89,300 @@
         <w:tc>
           <w:p>
             <w:r>
+              <w:t xml:space="preserve">Моя научная статья</w:t>
+            </w:r>
+          </w:p>
+        </w:tc>
+        <w:tc>
+          <w:p>
+            <w:r>
+              <w:t xml:space="preserve">Печатный</w:t>
+            </w:r>
+          </w:p>
+        </w:tc>
+        <w:tc>
+          <w:p>
+            <w:r>
+              <w:t xml:space="preserve">Журнал N, выпуск 5</w:t>
+            </w:r>
+          </w:p>
+        </w:tc>
+        <w:tc>
+          <w:p>
+            <w:r>
+              <w:t xml:space="preserve">N/A</w:t>
+            </w:r>
+          </w:p>
+        </w:tc>
+        <w:tc>
+          <w:p>
+            <w:r>
+              <w:t xml:space="preserve">Иванов И.И.</w:t>
+            </w:r>
+          </w:p>
+        </w:tc>
+      </w:tr>
+      <w:tr>
+        <w:tc>
+          <w:p>
+            <w:r>
+              <w:t xml:space="preserve">2</w:t>
+            </w:r>
+          </w:p>
+        </w:tc>
+        <w:tc>
+          <w:p>
+            <w:r>
+              <w:t xml:space="preserve">Его научная статья</w:t>
+            </w:r>
+          </w:p>
+        </w:tc>
+        <w:tc>
+          <w:p>
+            <w:r>
+              <w:t xml:space="preserve">Печатный</w:t>
+            </w:r>
+          </w:p>
+        </w:tc>
+        <w:tc>
+          <w:p>
+            <w:r>
+              <w:t xml:space="preserve">Журнал N, выпуск 9</w:t>
+            </w:r>
+          </w:p>
+        </w:tc>
+        <w:tc>
+          <w:p>
+            <w:r>
+              <w:t xml:space="preserve">N/A</w:t>
+            </w:r>
+          </w:p>
+        </w:tc>
+        <w:tc>
+          <w:p>
+            <w:r>
+              <w:t xml:space="preserve">Манн И.Ф.</w:t>
+            </w:r>
+          </w:p>
+        </w:tc>
+      </w:tr>
+      <w:tr>
+        <w:tc>
+          <w:p>
+            <w:r>
+              <w:t xml:space="preserve">3</w:t>
+            </w:r>
+          </w:p>
+        </w:tc>
+        <w:tc>
+          <w:p>
+            <w:r>
+              <w:t xml:space="preserve">Его научная статья</w:t>
+            </w:r>
+          </w:p>
+        </w:tc>
+        <w:tc>
+          <w:p>
+            <w:r>
+              <w:t xml:space="preserve">Печатный</w:t>
+            </w:r>
+          </w:p>
+        </w:tc>
+        <w:tc>
+          <w:p>
+            <w:r>
+              <w:t xml:space="preserve">Журнал N, выпуск 9</w:t>
+            </w:r>
+          </w:p>
+        </w:tc>
+        <w:tc>
+          <w:p>
+            <w:r>
+              <w:t xml:space="preserve">N/A</w:t>
+            </w:r>
+          </w:p>
+        </w:tc>
+        <w:tc>
+          <w:p>
+            <w:r>
+              <w:t xml:space="preserve">Манн И.Ф.</w:t>
+            </w:r>
+          </w:p>
+        </w:tc>
+      </w:tr>
+      <w:tr>
+        <w:tc>
+          <w:p>
+            <w:r>
+              <w:t xml:space="preserve">4</w:t>
+            </w:r>
+          </w:p>
+        </w:tc>
+        <w:tc>
+          <w:p>
+            <w:r>
+              <w:t xml:space="preserve">BCD numbers</w:t>
+            </w:r>
+          </w:p>
+        </w:tc>
+        <w:tc>
+          <w:p>
+            <w:r>
+              <w:t xml:space="preserve">Печатный</w:t>
+            </w:r>
+          </w:p>
+        </w:tc>
+        <w:tc>
+          <w:p>
+            <w:r>
+              <w:t xml:space="preserve">self magazine, 1 volume</w:t>
+            </w:r>
+          </w:p>
+        </w:tc>
+        <w:tc>
+          <w:p>
+            <w:r>
+              <w:t xml:space="preserve">N/A</w:t>
+            </w:r>
+          </w:p>
+        </w:tc>
+        <w:tc>
+          <w:p>
+            <w:r>
+              <w:t xml:space="preserve">Фербер М.И.</w:t>
+            </w:r>
+          </w:p>
+        </w:tc>
+      </w:tr>
+      <w:tr>
+        <w:tc>
+          <w:p>
+            <w:r>
+              <w:t xml:space="preserve">5</w:t>
+            </w:r>
+          </w:p>
+        </w:tc>
+        <w:tc>
+          <w:p>
+            <w:r>
+              <w:t xml:space="preserve">Baltimoore</w:t>
+            </w:r>
+          </w:p>
+        </w:tc>
+        <w:tc>
+          <w:p>
+            <w:r>
+              <w:t xml:space="preserve">Печатный</w:t>
+            </w:r>
+          </w:p>
+        </w:tc>
+        <w:tc>
+          <w:p>
+            <w:r>
+              <w:t xml:space="preserve">fdsafadfdafd</w:t>
+            </w:r>
+          </w:p>
+        </w:tc>
+        <w:tc>
+          <w:p>
+            <w:r>
+              <w:t xml:space="preserve">N/A</w:t>
+            </w:r>
+          </w:p>
+        </w:tc>
+        <w:tc>
+          <w:p>
+            <w:r>
+              <w:t xml:space="preserve">N.Tasbolatuly, A.Bekzhan</w:t>
+            </w:r>
+          </w:p>
+        </w:tc>
+      </w:tr>
+      <w:tr>
+        <w:tc>
+          <w:tcPr>
+            <w:gridSpan w:val="6"/>
+          </w:tcPr>
+          <w:p>
+            <w:pPr>
+              <w:jc w:val="center"/>
+            </w:pPr>
+            <w:r>
+              <w:t xml:space="preserve">Материалы конференций</w:t>
+            </w:r>
+          </w:p>
+        </w:tc>
+      </w:tr>
+      <w:tr>
+        <w:tc>
+          <w:p>
+            <w:r>
+              <w:t xml:space="preserve">6</w:t>
+            </w:r>
+          </w:p>
+        </w:tc>
+        <w:tc>
+          <w:p>
+            <w:r>
+              <w:t xml:space="preserve">Filmmaking</w:t>
+            </w:r>
+          </w:p>
+        </w:tc>
+        <w:tc>
+          <w:p>
+            <w:r>
+              <w:t xml:space="preserve">Печатный</w:t>
+            </w:r>
+          </w:p>
+        </w:tc>
+        <w:tc>
+          <w:p>
+            <w:r>
+              <w:t xml:space="preserve">Baltimoore</w:t>
+            </w:r>
+          </w:p>
+        </w:tc>
+        <w:tc>
+          <w:p>
+            <w:r>
+              <w:t xml:space="preserve">N/A</w:t>
+            </w:r>
+          </w:p>
+        </w:tc>
+        <w:tc>
+          <w:p>
+            <w:r>
+              <w:t xml:space="preserve">Walter Murch</w:t>
+            </w:r>
+          </w:p>
+        </w:tc>
+      </w:tr>
+      <w:tr>
+        <w:tc>
+          <w:tcPr>
+            <w:gridSpan w:val="6"/>
+          </w:tcPr>
+          <w:p>
+            <w:pPr>
+              <w:jc w:val="center"/>
+            </w:pPr>
+            <w:r>
+              <w:t xml:space="preserve">Другие статьи</w:t>
+            </w:r>
+          </w:p>
+        </w:tc>
+      </w:tr>
+      <w:tr>
+        <w:tc>
+          <w:p>
+            <w:r>
+              <w:t xml:space="preserve">7</w:t>
+            </w:r>
+          </w:p>
+        </w:tc>
+        <w:tc>
+          <w:p>
+            <w:r>
               <w:t xml:space="preserve">Data Compression</w:t>
             </w:r>
           </w:p>
@@ -157,7 +420,7 @@
         <w:tc>
           <w:p>
             <w:r>
-              <w:t xml:space="preserve">2</w:t>
+              <w:t xml:space="preserve">8</w:t>
             </w:r>
           </w:p>
         </w:tc>
@@ -201,7 +464,7 @@
         <w:tc>
           <w:p>
             <w:r>
-              <w:t xml:space="preserve">3</w:t>
+              <w:t xml:space="preserve">9</w:t>
             </w:r>
           </w:p>
         </w:tc>
@@ -243,185 +506,24 @@
       </w:tr>
       <w:tr>
         <w:tc>
-          <w:p>
-            <w:r>
-              <w:t xml:space="preserve">4</w:t>
-            </w:r>
-          </w:p>
-        </w:tc>
-        <w:tc>
-          <w:p>
-            <w:r>
-              <w:t xml:space="preserve">Моя научная статья</w:t>
-            </w:r>
-          </w:p>
-        </w:tc>
-        <w:tc>
-          <w:p>
-            <w:r>
-              <w:t xml:space="preserve">Печатный</w:t>
-            </w:r>
-          </w:p>
-        </w:tc>
-        <w:tc>
-          <w:p>
-            <w:r>
-              <w:t xml:space="preserve">Журнал N, выпуск 5</w:t>
-            </w:r>
-          </w:p>
-        </w:tc>
-        <w:tc>
-          <w:p>
-            <w:r>
-              <w:t xml:space="preserve">N/A</w:t>
-            </w:r>
-          </w:p>
-        </w:tc>
-        <w:tc>
-          <w:p>
-            <w:r>
-              <w:t xml:space="preserve">Иванов И.И.</w:t>
-            </w:r>
-          </w:p>
-        </w:tc>
-      </w:tr>
-      <w:tr>
-        <w:tc>
-          <w:p>
-            <w:r>
-              <w:t xml:space="preserve">5</w:t>
-            </w:r>
-          </w:p>
-        </w:tc>
-        <w:tc>
-          <w:p>
-            <w:r>
-              <w:t xml:space="preserve">Его научная статья</w:t>
-            </w:r>
-          </w:p>
-        </w:tc>
-        <w:tc>
-          <w:p>
-            <w:r>
-              <w:t xml:space="preserve">Печатный</w:t>
-            </w:r>
-          </w:p>
-        </w:tc>
-        <w:tc>
-          <w:p>
-            <w:r>
-              <w:t xml:space="preserve">Журнал N, выпуск 9</w:t>
-            </w:r>
-          </w:p>
-        </w:tc>
-        <w:tc>
-          <w:p>
-            <w:r>
-              <w:t xml:space="preserve">N/A</w:t>
-            </w:r>
-          </w:p>
-        </w:tc>
-        <w:tc>
-          <w:p>
-            <w:r>
-              <w:t xml:space="preserve">Манн И.Ф.</w:t>
-            </w:r>
-          </w:p>
-        </w:tc>
-      </w:tr>
-      <w:tr>
-        <w:tc>
-          <w:p>
-            <w:r>
-              <w:t xml:space="preserve">6</w:t>
-            </w:r>
-          </w:p>
-        </w:tc>
-        <w:tc>
-          <w:p>
-            <w:r>
-              <w:t xml:space="preserve">Его научная статья</w:t>
-            </w:r>
-          </w:p>
-        </w:tc>
-        <w:tc>
-          <w:p>
-            <w:r>
-              <w:t xml:space="preserve">Печатный</w:t>
-            </w:r>
-          </w:p>
-        </w:tc>
-        <w:tc>
-          <w:p>
-            <w:r>
-              <w:t xml:space="preserve">Журнал N, выпуск 9</w:t>
-            </w:r>
-          </w:p>
-        </w:tc>
-        <w:tc>
-          <w:p>
-            <w:r>
-              <w:t xml:space="preserve">N/A</w:t>
-            </w:r>
-          </w:p>
-        </w:tc>
-        <w:tc>
-          <w:p>
-            <w:r>
-              <w:t xml:space="preserve">Манн И.Ф.</w:t>
-            </w:r>
-          </w:p>
-        </w:tc>
-      </w:tr>
-      <w:tr>
-        <w:tc>
-          <w:p>
-            <w:r>
-              <w:t xml:space="preserve">7</w:t>
-            </w:r>
-          </w:p>
-        </w:tc>
-        <w:tc>
-          <w:p>
-            <w:r>
-              <w:t xml:space="preserve">BCD numbers</w:t>
-            </w:r>
-          </w:p>
-        </w:tc>
-        <w:tc>
-          <w:p>
-            <w:r>
-              <w:t xml:space="preserve">Печатный</w:t>
-            </w:r>
-          </w:p>
-        </w:tc>
-        <w:tc>
-          <w:p>
-            <w:r>
-              <w:t xml:space="preserve">self magazine, 1 volume</w:t>
-            </w:r>
-          </w:p>
-        </w:tc>
-        <w:tc>
-          <w:p>
-            <w:r>
-              <w:t xml:space="preserve">N/A</w:t>
-            </w:r>
-          </w:p>
-        </w:tc>
-        <w:tc>
-          <w:p>
-            <w:r>
-              <w:t xml:space="preserve">Фербер М.И.</w:t>
-            </w:r>
-          </w:p>
-        </w:tc>
-      </w:tr>
-      <w:tr>
-        <w:tc>
-          <w:p>
-            <w:r>
-              <w:t xml:space="preserve">8</w:t>
+          <w:tcPr>
+            <w:gridSpan w:val="6"/>
+          </w:tcPr>
+          <w:p>
+            <w:pPr>
+              <w:jc w:val="center"/>
+            </w:pPr>
+            <w:r>
+              <w:t xml:space="preserve">Книги</w:t>
+            </w:r>
+          </w:p>
+        </w:tc>
+      </w:tr>
+      <w:tr>
+        <w:tc>
+          <w:p>
+            <w:r>
+              <w:t xml:space="preserve">10</w:t>
             </w:r>
           </w:p>
         </w:tc>
@@ -457,94 +559,6 @@
           <w:p>
             <w:r>
               <w:t xml:space="preserve">Walter Murch</w:t>
-            </w:r>
-          </w:p>
-        </w:tc>
-      </w:tr>
-      <w:tr>
-        <w:tc>
-          <w:p>
-            <w:r>
-              <w:t xml:space="preserve">9</w:t>
-            </w:r>
-          </w:p>
-        </w:tc>
-        <w:tc>
-          <w:p>
-            <w:r>
-              <w:t xml:space="preserve">Filmmaking</w:t>
-            </w:r>
-          </w:p>
-        </w:tc>
-        <w:tc>
-          <w:p>
-            <w:r>
-              <w:t xml:space="preserve">Печатный</w:t>
-            </w:r>
-          </w:p>
-        </w:tc>
-        <w:tc>
-          <w:p>
-            <w:r>
-              <w:t xml:space="preserve">Baltimoore</w:t>
-            </w:r>
-          </w:p>
-        </w:tc>
-        <w:tc>
-          <w:p>
-            <w:r>
-              <w:t xml:space="preserve">N/A</w:t>
-            </w:r>
-          </w:p>
-        </w:tc>
-        <w:tc>
-          <w:p>
-            <w:r>
-              <w:t xml:space="preserve">Walter Murch</w:t>
-            </w:r>
-          </w:p>
-        </w:tc>
-      </w:tr>
-      <w:tr>
-        <w:tc>
-          <w:p>
-            <w:r>
-              <w:t xml:space="preserve">10</w:t>
-            </w:r>
-          </w:p>
-        </w:tc>
-        <w:tc>
-          <w:p>
-            <w:r>
-              <w:t xml:space="preserve">Baltimoore</w:t>
-            </w:r>
-          </w:p>
-        </w:tc>
-        <w:tc>
-          <w:p>
-            <w:r>
-              <w:t xml:space="preserve">Печатный</w:t>
-            </w:r>
-          </w:p>
-        </w:tc>
-        <w:tc>
-          <w:p>
-            <w:r>
-              <w:t xml:space="preserve">fdsafadfdafd</w:t>
-            </w:r>
-          </w:p>
-        </w:tc>
-        <w:tc>
-          <w:p>
-            <w:r>
-              <w:t xml:space="preserve">N/A</w:t>
-            </w:r>
-          </w:p>
-        </w:tc>
-        <w:tc>
-          <w:p>
-            <w:r>
-              <w:t xml:space="preserve">N.Tasbolatuly, A.Bekzhan</w:t>
             </w:r>
           </w:p>
         </w:tc>

</xml_diff>